<commit_message>
27-05-2024 Stream API Tutorial added
</commit_message>
<xml_diff>
--- a/Basic Core Java Programs .docx
+++ b/Basic Core Java Programs .docx
@@ -1,20 +1,13 @@
 
 <file path=word/document.xml><?xml version="1.0" encoding="utf-8"?>
-<w:document xmlns:wpc="http://schemas.microsoft.com/office/word/2010/wordprocessingCanvas" xmlns:cx="http://schemas.microsoft.com/office/drawing/2014/chartex" xmlns:cx1="http://schemas.microsoft.com/office/drawing/2015/9/8/chartex" xmlns:cx2="http://schemas.microsoft.com/office/drawing/2015/10/21/chartex" xmlns:cx3="http://schemas.microsoft.com/office/drawing/2016/5/9/chartex" xmlns:cx4="http://schemas.microsoft.com/office/drawing/2016/5/10/chartex" xmlns:cx5="http://schemas.microsoft.com/office/drawing/2016/5/11/chartex" xmlns:cx6="http://schemas.microsoft.com/office/drawing/2016/5/12/chartex" xmlns:cx7="http://schemas.microsoft.com/office/drawing/2016/5/13/chartex" xmlns:cx8="http://schemas.microsoft.com/office/drawing/2016/5/14/chartex" xmlns:mc="http://schemas.openxmlformats.org/markup-compatibility/2006" xmlns:aink="http://schemas.microsoft.com/office/drawing/2016/ink" xmlns:am3d="http://schemas.microsoft.com/office/drawing/2017/model3d" xmlns:o="urn:schemas-microsoft-com:office:office" xmlns:oel="http://schemas.microsoft.com/office/2019/extlst" xmlns:r="http://schemas.openxmlformats.org/officeDocument/2006/relationships" xmlns:m="http://schemas.openxmlformats.org/officeDocument/2006/math" xmlns:v="urn:schemas-microsoft-com:vml" xmlns:wp14="http://schemas.microsoft.com/office/word/2010/wordprocessingDrawing" xmlns:wp="http://schemas.openxmlformats.org/drawingml/2006/wordprocessingDrawing" xmlns:w10="urn:schemas-microsoft-com:office:word" xmlns:w="http://schemas.openxmlformats.org/wordprocessingml/2006/main" xmlns:w14="http://schemas.microsoft.com/office/word/2010/wordml" xmlns:w15="http://schemas.microsoft.com/office/word/2012/wordml" xmlns:w16cex="http://schemas.microsoft.com/office/word/2018/wordml/cex" xmlns:w16cid="http://schemas.microsoft.com/office/word/2016/wordml/cid" xmlns:w16="http://schemas.microsoft.com/office/word/2018/wordml" xmlns:w16sdtdh="http://schemas.microsoft.com/office/word/2020/wordml/sdtdatahash" xmlns:w16se="http://schemas.microsoft.com/office/word/2015/wordml/symex" xmlns:wpg="http://schemas.microsoft.com/office/word/2010/wordprocessingGroup" xmlns:wpi="http://schemas.microsoft.com/office/word/2010/wordprocessingInk" xmlns:wne="http://schemas.microsoft.com/office/word/2006/wordml" xmlns:wps="http://schemas.microsoft.com/office/word/2010/wordprocessingShape" mc:Ignorable="w14 w15 w16se w16cid w16 w16cex w16sdtdh wp14">
+<w:document xmlns:wpc="http://schemas.microsoft.com/office/word/2010/wordprocessingCanvas" xmlns:cx="http://schemas.microsoft.com/office/drawing/2014/chartex" xmlns:cx1="http://schemas.microsoft.com/office/drawing/2015/9/8/chartex" xmlns:cx2="http://schemas.microsoft.com/office/drawing/2015/10/21/chartex" xmlns:cx3="http://schemas.microsoft.com/office/drawing/2016/5/9/chartex" xmlns:cx4="http://schemas.microsoft.com/office/drawing/2016/5/10/chartex" xmlns:cx5="http://schemas.microsoft.com/office/drawing/2016/5/11/chartex" xmlns:cx6="http://schemas.microsoft.com/office/drawing/2016/5/12/chartex" xmlns:cx7="http://schemas.microsoft.com/office/drawing/2016/5/13/chartex" xmlns:cx8="http://schemas.microsoft.com/office/drawing/2016/5/14/chartex" xmlns:mc="http://schemas.openxmlformats.org/markup-compatibility/2006" xmlns:aink="http://schemas.microsoft.com/office/drawing/2016/ink" xmlns:am3d="http://schemas.microsoft.com/office/drawing/2017/model3d" xmlns:o="urn:schemas-microsoft-com:office:office" xmlns:oel="http://schemas.microsoft.com/office/2019/extlst" xmlns:r="http://schemas.openxmlformats.org/officeDocument/2006/relationships" xmlns:m="http://schemas.openxmlformats.org/officeDocument/2006/math" xmlns:v="urn:schemas-microsoft-com:vml" xmlns:wp14="http://schemas.microsoft.com/office/word/2010/wordprocessingDrawing" xmlns:wp="http://schemas.openxmlformats.org/drawingml/2006/wordprocessingDrawing" xmlns:w10="urn:schemas-microsoft-com:office:word" xmlns:w="http://schemas.openxmlformats.org/wordprocessingml/2006/main" xmlns:w14="http://schemas.microsoft.com/office/word/2010/wordml" xmlns:w15="http://schemas.microsoft.com/office/word/2012/wordml" xmlns:w16cex="http://schemas.microsoft.com/office/word/2018/wordml/cex" xmlns:w16cid="http://schemas.microsoft.com/office/word/2016/wordml/cid" xmlns:w16="http://schemas.microsoft.com/office/word/2018/wordml" xmlns:w16du="http://schemas.microsoft.com/office/word/2023/wordml/word16du" xmlns:w16sdtdh="http://schemas.microsoft.com/office/word/2020/wordml/sdtdatahash" xmlns:w16se="http://schemas.microsoft.com/office/word/2015/wordml/symex" xmlns:wpg="http://schemas.microsoft.com/office/word/2010/wordprocessingGroup" xmlns:wpi="http://schemas.microsoft.com/office/word/2010/wordprocessingInk" xmlns:wne="http://schemas.microsoft.com/office/word/2006/wordml" xmlns:wps="http://schemas.microsoft.com/office/word/2010/wordprocessingShape" mc:Ignorable="w14 w15 w16se w16cid w16 w16cex w16sdtdh w16du wp14">
   <w:body>
     <w:p>
-      <w:pPr>
-        <w:pStyle w:val="Heading1"/>
-        <w:jc w:val="center"/>
-      </w:pPr>
       <w:r>
         <w:t>Java Programs to improve coding skills</w:t>
       </w:r>
     </w:p>
     <w:p>
-      <w:pPr>
-        <w:ind w:left="720" w:hanging="360"/>
-      </w:pPr>
       <w:hyperlink r:id="rId5" w:history="1">
         <w:r>
           <w:rPr>
@@ -40,16 +33,18 @@
     </w:p>
     <w:p>
       <w:pPr>
-        <w:pStyle w:val="NoSpacing"/>
-        <w:numPr>
-          <w:ilvl w:val="0"/>
-          <w:numId w:val="1"/>
-        </w:numPr>
-        <w:rPr>
-          <w:rFonts w:ascii="Arial" w:hAnsi="Arial" w:cs="Arial"/>
-          <w:highlight w:val="green"/>
-        </w:rPr>
-      </w:pPr>
+        <w:rPr>
+          <w:rFonts w:ascii="Arial" w:hAnsi="Arial" w:cs="Arial"/>
+          <w:highlight w:val="green"/>
+        </w:rPr>
+      </w:pPr>
+      <w:r>
+        <w:rPr>
+          <w:rFonts w:ascii="Arial" w:hAnsi="Arial" w:cs="Arial"/>
+          <w:highlight w:val="green"/>
+        </w:rPr>
+        <w:t xml:space="preserve">(Q1) </w:t>
+      </w:r>
       <w:r>
         <w:rPr>
           <w:rFonts w:ascii="Arial" w:hAnsi="Arial" w:cs="Arial"/>
@@ -60,15 +55,17 @@
     </w:p>
     <w:p>
       <w:pPr>
-        <w:pStyle w:val="NoSpacing"/>
-        <w:numPr>
-          <w:ilvl w:val="0"/>
-          <w:numId w:val="1"/>
-        </w:numPr>
-        <w:rPr>
-          <w:rFonts w:ascii="Arial" w:hAnsi="Arial" w:cs="Arial"/>
-        </w:rPr>
-      </w:pPr>
+        <w:rPr>
+          <w:rFonts w:ascii="Arial" w:hAnsi="Arial" w:cs="Arial"/>
+        </w:rPr>
+      </w:pPr>
+      <w:r>
+        <w:rPr>
+          <w:rFonts w:ascii="Arial" w:hAnsi="Arial" w:cs="Arial"/>
+          <w:highlight w:val="green"/>
+        </w:rPr>
+        <w:t xml:space="preserve">(Q2) </w:t>
+      </w:r>
       <w:r>
         <w:rPr>
           <w:rFonts w:ascii="Arial" w:hAnsi="Arial" w:cs="Arial"/>
@@ -85,16 +82,18 @@
     </w:p>
     <w:p>
       <w:pPr>
-        <w:pStyle w:val="NoSpacing"/>
-        <w:numPr>
-          <w:ilvl w:val="0"/>
-          <w:numId w:val="1"/>
-        </w:numPr>
-        <w:rPr>
-          <w:rFonts w:ascii="Arial" w:hAnsi="Arial" w:cs="Arial"/>
-          <w:highlight w:val="green"/>
-        </w:rPr>
-      </w:pPr>
+        <w:rPr>
+          <w:rFonts w:ascii="Arial" w:hAnsi="Arial" w:cs="Arial"/>
+          <w:highlight w:val="green"/>
+        </w:rPr>
+      </w:pPr>
+      <w:r>
+        <w:rPr>
+          <w:rFonts w:ascii="Arial" w:hAnsi="Arial" w:cs="Arial"/>
+          <w:highlight w:val="green"/>
+        </w:rPr>
+        <w:t xml:space="preserve">(Q3) </w:t>
+      </w:r>
       <w:r>
         <w:rPr>
           <w:rFonts w:ascii="Arial" w:hAnsi="Arial" w:cs="Arial"/>
@@ -105,11 +104,6 @@
     </w:p>
     <w:p>
       <w:pPr>
-        <w:pStyle w:val="NoSpacing"/>
-        <w:numPr>
-          <w:ilvl w:val="0"/>
-          <w:numId w:val="1"/>
-        </w:numPr>
         <w:rPr>
           <w:rFonts w:ascii="Arial" w:hAnsi="Arial" w:cs="Arial"/>
           <w:highlight w:val="darkGray"/>
@@ -120,16 +114,18 @@
           <w:rFonts w:ascii="Arial" w:hAnsi="Arial" w:cs="Arial"/>
           <w:highlight w:val="darkGray"/>
         </w:rPr>
+        <w:t xml:space="preserve">(Q4) </w:t>
+      </w:r>
+      <w:r>
+        <w:rPr>
+          <w:rFonts w:ascii="Arial" w:hAnsi="Arial" w:cs="Arial"/>
+          <w:highlight w:val="darkGray"/>
+        </w:rPr>
         <w:t>WAP to calculate simple interest</w:t>
       </w:r>
     </w:p>
     <w:p>
       <w:pPr>
-        <w:pStyle w:val="NoSpacing"/>
-        <w:numPr>
-          <w:ilvl w:val="0"/>
-          <w:numId w:val="1"/>
-        </w:numPr>
         <w:rPr>
           <w:rFonts w:ascii="Arial" w:hAnsi="Arial" w:cs="Arial"/>
           <w:highlight w:val="darkGray"/>
@@ -140,20 +136,29 @@
           <w:rFonts w:ascii="Arial" w:hAnsi="Arial" w:cs="Arial"/>
           <w:highlight w:val="darkGray"/>
         </w:rPr>
+        <w:t xml:space="preserve">(Q5) </w:t>
+      </w:r>
+      <w:r>
+        <w:rPr>
+          <w:rFonts w:ascii="Arial" w:hAnsi="Arial" w:cs="Arial"/>
+          <w:highlight w:val="darkGray"/>
+        </w:rPr>
         <w:t>WAP to calculate Compound interest</w:t>
       </w:r>
     </w:p>
     <w:p>
       <w:pPr>
-        <w:pStyle w:val="NoSpacing"/>
-        <w:numPr>
-          <w:ilvl w:val="0"/>
-          <w:numId w:val="1"/>
-        </w:numPr>
-        <w:rPr>
-          <w:rFonts w:ascii="Arial" w:hAnsi="Arial" w:cs="Arial"/>
-        </w:rPr>
-      </w:pPr>
+        <w:rPr>
+          <w:rFonts w:ascii="Arial" w:hAnsi="Arial" w:cs="Arial"/>
+        </w:rPr>
+      </w:pPr>
+      <w:r>
+        <w:rPr>
+          <w:rFonts w:ascii="Arial" w:hAnsi="Arial" w:cs="Arial"/>
+          <w:highlight w:val="green"/>
+        </w:rPr>
+        <w:t xml:space="preserve">(Q6) </w:t>
+      </w:r>
       <w:r>
         <w:rPr>
           <w:rFonts w:ascii="Arial" w:hAnsi="Arial" w:cs="Arial"/>
@@ -164,16 +169,18 @@
     </w:p>
     <w:p>
       <w:pPr>
-        <w:pStyle w:val="NoSpacing"/>
-        <w:numPr>
-          <w:ilvl w:val="0"/>
-          <w:numId w:val="1"/>
-        </w:numPr>
-        <w:rPr>
-          <w:rFonts w:ascii="Arial" w:hAnsi="Arial" w:cs="Arial"/>
-          <w:highlight w:val="green"/>
-        </w:rPr>
-      </w:pPr>
+        <w:rPr>
+          <w:rFonts w:ascii="Arial" w:hAnsi="Arial" w:cs="Arial"/>
+          <w:highlight w:val="green"/>
+        </w:rPr>
+      </w:pPr>
+      <w:r>
+        <w:rPr>
+          <w:rFonts w:ascii="Arial" w:hAnsi="Arial" w:cs="Arial"/>
+          <w:highlight w:val="green"/>
+        </w:rPr>
+        <w:t xml:space="preserve">(Q7) </w:t>
+      </w:r>
       <w:r>
         <w:rPr>
           <w:rFonts w:ascii="Arial" w:hAnsi="Arial" w:cs="Arial"/>
@@ -184,16 +191,18 @@
     </w:p>
     <w:p>
       <w:pPr>
-        <w:pStyle w:val="NoSpacing"/>
-        <w:numPr>
-          <w:ilvl w:val="0"/>
-          <w:numId w:val="1"/>
-        </w:numPr>
-        <w:rPr>
-          <w:rFonts w:ascii="Arial" w:hAnsi="Arial" w:cs="Arial"/>
-          <w:highlight w:val="green"/>
-        </w:rPr>
-      </w:pPr>
+        <w:rPr>
+          <w:rFonts w:ascii="Arial" w:hAnsi="Arial" w:cs="Arial"/>
+          <w:highlight w:val="green"/>
+        </w:rPr>
+      </w:pPr>
+      <w:r>
+        <w:rPr>
+          <w:rFonts w:ascii="Arial" w:hAnsi="Arial" w:cs="Arial"/>
+          <w:highlight w:val="green"/>
+        </w:rPr>
+        <w:t xml:space="preserve">(Q8) </w:t>
+      </w:r>
       <w:r>
         <w:rPr>
           <w:rFonts w:ascii="Arial" w:hAnsi="Arial" w:cs="Arial"/>
@@ -204,11 +213,6 @@
     </w:p>
     <w:p>
       <w:pPr>
-        <w:pStyle w:val="NoSpacing"/>
-        <w:numPr>
-          <w:ilvl w:val="0"/>
-          <w:numId w:val="1"/>
-        </w:numPr>
         <w:rPr>
           <w:rFonts w:ascii="Arial" w:hAnsi="Arial" w:cs="Arial"/>
         </w:rPr>
@@ -218,6 +222,13 @@
           <w:rFonts w:ascii="Arial" w:hAnsi="Arial" w:cs="Arial"/>
           <w:highlight w:val="cyan"/>
         </w:rPr>
+        <w:t xml:space="preserve">(Q9) </w:t>
+      </w:r>
+      <w:r>
+        <w:rPr>
+          <w:rFonts w:ascii="Arial" w:hAnsi="Arial" w:cs="Arial"/>
+          <w:highlight w:val="cyan"/>
+        </w:rPr>
         <w:t>Leap year</w:t>
       </w:r>
       <w:r>
@@ -228,15 +239,11 @@
       </w:r>
     </w:p>
     <w:p>
-      <w:pPr>
-        <w:pStyle w:val="ListParagraph"/>
-        <w:numPr>
-          <w:ilvl w:val="0"/>
-          <w:numId w:val="1"/>
-        </w:numPr>
-      </w:pPr>
-      <w:r>
-        <w:t xml:space="preserve"> </w:t>
+      <w:r>
+        <w:t xml:space="preserve"> </w:t>
+      </w:r>
+      <w:r>
+        <w:t xml:space="preserve">(Q10) </w:t>
       </w:r>
       <w:r>
         <w:rPr>
@@ -267,15 +274,11 @@
       </w:r>
     </w:p>
     <w:p>
-      <w:pPr>
-        <w:pStyle w:val="ListParagraph"/>
-        <w:numPr>
-          <w:ilvl w:val="0"/>
-          <w:numId w:val="1"/>
-        </w:numPr>
-      </w:pPr>
-      <w:r>
-        <w:t xml:space="preserve"> </w:t>
+      <w:r>
+        <w:t xml:space="preserve"> </w:t>
+      </w:r>
+      <w:r>
+        <w:t xml:space="preserve">(Q11) </w:t>
       </w:r>
       <w:r>
         <w:rPr>
@@ -288,42 +291,56 @@
       </w:r>
     </w:p>
     <w:p>
-      <w:pPr>
-        <w:pStyle w:val="ListParagraph"/>
-        <w:numPr>
-          <w:ilvl w:val="0"/>
-          <w:numId w:val="1"/>
-        </w:numPr>
-      </w:pPr>
-      <w:r>
-        <w:t xml:space="preserve"> </w:t>
-      </w:r>
-      <w:r>
-        <w:rPr>
-          <w:highlight w:val="green"/>
-        </w:rPr>
-        <w:t>Find sum of all the odd numbers</w:t>
+      <w:r>
+        <w:t>(Q12</w:t>
+      </w:r>
+      <w:proofErr w:type="gramStart"/>
+      <w:r>
+        <w:t xml:space="preserve">) </w:t>
+      </w:r>
+      <w:r>
+        <w:t xml:space="preserve"> </w:t>
+      </w:r>
+      <w:r>
+        <w:rPr>
+          <w:highlight w:val="green"/>
+        </w:rPr>
+        <w:t>Find</w:t>
+      </w:r>
+      <w:proofErr w:type="gramEnd"/>
+      <w:r>
+        <w:rPr>
+          <w:highlight w:val="green"/>
+        </w:rPr>
+        <w:t xml:space="preserve"> sum of all the odd numbers</w:t>
       </w:r>
       <w:r>
         <w:t xml:space="preserve"> between 1 and 10</w:t>
       </w:r>
     </w:p>
     <w:p>
-      <w:pPr>
-        <w:pStyle w:val="ListParagraph"/>
-        <w:numPr>
-          <w:ilvl w:val="0"/>
-          <w:numId w:val="1"/>
-        </w:numPr>
-      </w:pPr>
-      <w:r>
-        <w:t xml:space="preserve"> </w:t>
-      </w:r>
-      <w:r>
-        <w:rPr>
-          <w:highlight w:val="yellow"/>
-        </w:rPr>
-        <w:t>WAP to find factorial of a number?</w:t>
+      <w:r>
+        <w:t>(Q13</w:t>
+      </w:r>
+      <w:proofErr w:type="gramStart"/>
+      <w:r>
+        <w:t xml:space="preserve">) </w:t>
+      </w:r>
+      <w:r>
+        <w:t xml:space="preserve"> </w:t>
+      </w:r>
+      <w:r>
+        <w:rPr>
+          <w:highlight w:val="yellow"/>
+        </w:rPr>
+        <w:t>WAP</w:t>
+      </w:r>
+      <w:proofErr w:type="gramEnd"/>
+      <w:r>
+        <w:rPr>
+          <w:highlight w:val="yellow"/>
+        </w:rPr>
+        <w:t xml:space="preserve"> to find factorial of a number?</w:t>
       </w:r>
       <w:r>
         <w:t xml:space="preserve"> Hint: </w:t>
@@ -338,15 +355,11 @@
       </w:r>
     </w:p>
     <w:p>
-      <w:pPr>
-        <w:pStyle w:val="ListParagraph"/>
-        <w:numPr>
-          <w:ilvl w:val="0"/>
-          <w:numId w:val="1"/>
-        </w:numPr>
-      </w:pPr>
-      <w:r>
-        <w:t xml:space="preserve"> </w:t>
+      <w:r>
+        <w:t xml:space="preserve"> </w:t>
+      </w:r>
+      <w:r>
+        <w:t xml:space="preserve">(Q14) </w:t>
       </w:r>
       <w:r>
         <w:rPr>
@@ -359,42 +372,45 @@
       </w:r>
     </w:p>
     <w:p>
-      <w:pPr>
-        <w:pStyle w:val="ListParagraph"/>
-        <w:numPr>
-          <w:ilvl w:val="0"/>
-          <w:numId w:val="1"/>
-        </w:numPr>
-      </w:pPr>
-      <w:r>
-        <w:t xml:space="preserve"> </w:t>
-      </w:r>
-      <w:r>
-        <w:rPr>
-          <w:highlight w:val="yellow"/>
-        </w:rPr>
-        <w:t>WAP to find Lowest common multiple (LCM)?</w:t>
+      <w:r>
+        <w:t xml:space="preserve"> </w:t>
+      </w:r>
+      <w:r>
+        <w:t>(Q</w:t>
+      </w:r>
+      <w:proofErr w:type="gramStart"/>
+      <w:r>
+        <w:t>15)</w:t>
+      </w:r>
+      <w:r>
+        <w:rPr>
+          <w:highlight w:val="yellow"/>
+        </w:rPr>
+        <w:t>WAP</w:t>
+      </w:r>
+      <w:proofErr w:type="gramEnd"/>
+      <w:r>
+        <w:rPr>
+          <w:highlight w:val="yellow"/>
+        </w:rPr>
+        <w:t xml:space="preserve"> to find Lowest common multiple (LCM)?</w:t>
       </w:r>
       <w:r>
         <w:t xml:space="preserve"> Hint:  LCM=130 for values 65, 10 ,5, </w:t>
       </w:r>
     </w:p>
     <w:p>
-      <w:pPr>
-        <w:pStyle w:val="ListParagraph"/>
-      </w:pPr>
       <w:r>
         <w:t xml:space="preserve">                                                                                              LCM =24 for value 6,8</w:t>
       </w:r>
     </w:p>
     <w:p>
-      <w:pPr>
-        <w:pStyle w:val="ListParagraph"/>
-        <w:numPr>
-          <w:ilvl w:val="0"/>
-          <w:numId w:val="1"/>
-        </w:numPr>
-      </w:pPr>
+      <w:r>
+        <w:rPr>
+          <w:highlight w:val="yellow"/>
+        </w:rPr>
+        <w:t xml:space="preserve">(Q16) </w:t>
+      </w:r>
       <w:r>
         <w:rPr>
           <w:highlight w:val="yellow"/>
@@ -406,27 +422,34 @@
       </w:r>
     </w:p>
     <w:p>
-      <w:pPr>
-        <w:pStyle w:val="ListParagraph"/>
-        <w:numPr>
-          <w:ilvl w:val="0"/>
-          <w:numId w:val="1"/>
-        </w:numPr>
-      </w:pPr>
-      <w:r>
-        <w:t xml:space="preserve"> </w:t>
-      </w:r>
-      <w:r>
-        <w:rPr>
-          <w:highlight w:val="yellow"/>
-        </w:rPr>
-        <w:t>WAP to find prime numbers between 1 and 100.</w:t>
-      </w:r>
-      <w:r>
-        <w:t xml:space="preserve"> </w:t>
+      <w:r>
+        <w:t>(Q17</w:t>
       </w:r>
       <w:proofErr w:type="gramStart"/>
       <w:r>
+        <w:t xml:space="preserve">) </w:t>
+      </w:r>
+      <w:r>
+        <w:t xml:space="preserve"> </w:t>
+      </w:r>
+      <w:r>
+        <w:rPr>
+          <w:highlight w:val="yellow"/>
+        </w:rPr>
+        <w:t>WAP</w:t>
+      </w:r>
+      <w:proofErr w:type="gramEnd"/>
+      <w:r>
+        <w:rPr>
+          <w:highlight w:val="yellow"/>
+        </w:rPr>
+        <w:t xml:space="preserve"> to find prime numbers between 1 and 100.</w:t>
+      </w:r>
+      <w:r>
+        <w:t xml:space="preserve"> </w:t>
+      </w:r>
+      <w:proofErr w:type="gramStart"/>
+      <w:r>
         <w:t>Hint :</w:t>
       </w:r>
       <w:proofErr w:type="gramEnd"/>
@@ -435,13 +458,12 @@
       </w:r>
     </w:p>
     <w:p>
-      <w:pPr>
-        <w:pStyle w:val="ListParagraph"/>
-        <w:numPr>
-          <w:ilvl w:val="0"/>
-          <w:numId w:val="1"/>
-        </w:numPr>
-      </w:pPr>
+      <w:r>
+        <w:rPr>
+          <w:highlight w:val="green"/>
+        </w:rPr>
+        <w:t xml:space="preserve">(Q18) </w:t>
+      </w:r>
       <w:r>
         <w:rPr>
           <w:highlight w:val="green"/>
@@ -453,13 +475,9 @@
       </w:r>
     </w:p>
     <w:p>
-      <w:pPr>
-        <w:pStyle w:val="ListParagraph"/>
-        <w:numPr>
-          <w:ilvl w:val="0"/>
-          <w:numId w:val="1"/>
-        </w:numPr>
-      </w:pPr>
+      <w:r>
+        <w:t>(Q19)</w:t>
+      </w:r>
       <w:r>
         <w:t xml:space="preserve"> </w:t>
       </w:r>
@@ -475,28 +493,33 @@
     </w:p>
     <w:p>
       <w:pPr>
-        <w:pStyle w:val="ListParagraph"/>
-        <w:numPr>
-          <w:ilvl w:val="0"/>
-          <w:numId w:val="1"/>
-        </w:numPr>
-        <w:rPr>
-          <w:highlight w:val="yellow"/>
-        </w:rPr>
-      </w:pPr>
-      <w:r>
-        <w:t xml:space="preserve"> </w:t>
-      </w:r>
-      <w:r>
-        <w:rPr>
+        <w:rPr>
+          <w:highlight w:val="yellow"/>
+        </w:rPr>
+      </w:pPr>
+      <w:r>
+        <w:t>(Q20)</w:t>
+      </w:r>
+      <w:r>
+        <w:t xml:space="preserve"> </w:t>
+      </w:r>
+      <w:r>
+        <w:rPr>
+          <w:color w:val="C00000"/>
           <w:highlight w:val="yellow"/>
         </w:rPr>
         <w:t>Check if number is Armstrong or not?</w:t>
       </w:r>
       <w:r>
-        <w:t xml:space="preserve"> </w:t>
-      </w:r>
-      <w:r>
+        <w:rPr>
+          <w:color w:val="C00000"/>
+        </w:rPr>
+        <w:t xml:space="preserve"> </w:t>
+      </w:r>
+      <w:r>
+        <w:rPr>
+          <w:color w:val="C00000"/>
+        </w:rPr>
         <w:t xml:space="preserve"> </w:t>
       </w:r>
       <w:r>
@@ -507,17 +530,11 @@
       </w:r>
     </w:p>
     <w:p>
-      <w:pPr>
-        <w:pStyle w:val="ListParagraph"/>
-      </w:pPr>
       <w:r>
         <w:t xml:space="preserve">153 = 1*1*1 + 5*5*5 + 3*3*3  </w:t>
       </w:r>
     </w:p>
     <w:p>
-      <w:pPr>
-        <w:pStyle w:val="ListParagraph"/>
-      </w:pPr>
       <w:r>
         <w:t xml:space="preserve">    </w:t>
       </w:r>
@@ -531,9 +548,6 @@
       </w:r>
     </w:p>
     <w:p>
-      <w:pPr>
-        <w:pStyle w:val="ListParagraph"/>
-      </w:pPr>
       <w:r>
         <w:t xml:space="preserve">    </w:t>
       </w:r>
@@ -550,9 +564,6 @@
       </w:r>
     </w:p>
     <w:p>
-      <w:pPr>
-        <w:pStyle w:val="ListParagraph"/>
-      </w:pPr>
       <w:r>
         <w:t xml:space="preserve">370, 371, </w:t>
       </w:r>
@@ -564,9 +575,6 @@
       </w:r>
     </w:p>
     <w:p>
-      <w:pPr>
-        <w:pStyle w:val="ListParagraph"/>
-      </w:pPr>
       <w:r>
         <w:t>1, 2, 3, 4, 5, 6, 7, 8, 9, 153, 370, 371, 407, 1634.</w:t>
       </w:r>
@@ -575,15 +583,11 @@
       </w:r>
     </w:p>
     <w:p>
-      <w:pPr>
-        <w:pStyle w:val="ListParagraph"/>
-        <w:numPr>
-          <w:ilvl w:val="0"/>
-          <w:numId w:val="1"/>
-        </w:numPr>
-      </w:pPr>
-      <w:r>
-        <w:t xml:space="preserve"> </w:t>
+      <w:r>
+        <w:t xml:space="preserve"> </w:t>
+      </w:r>
+      <w:r>
+        <w:t xml:space="preserve">(Q21) </w:t>
       </w:r>
       <w:r>
         <w:rPr>
@@ -610,15 +614,12 @@
       </w:r>
     </w:p>
     <w:p>
-      <w:pPr>
-        <w:pStyle w:val="ListParagraph"/>
-        <w:numPr>
-          <w:ilvl w:val="0"/>
-          <w:numId w:val="1"/>
-        </w:numPr>
-      </w:pPr>
-      <w:r>
-        <w:t xml:space="preserve"> </w:t>
+      <w:r>
+        <w:lastRenderedPageBreak/>
+        <w:t xml:space="preserve"> </w:t>
+      </w:r>
+      <w:r>
+        <w:t xml:space="preserve">(Q22) </w:t>
       </w:r>
       <w:r>
         <w:rPr>
@@ -628,25 +629,16 @@
       </w:r>
     </w:p>
     <w:p>
-      <w:pPr>
-        <w:pStyle w:val="ListParagraph"/>
-      </w:pPr>
       <w:r>
         <w:t>*                             ****                                         *</w:t>
       </w:r>
     </w:p>
     <w:p>
-      <w:pPr>
-        <w:pStyle w:val="ListParagraph"/>
-      </w:pPr>
       <w:r>
         <w:t>**                           ***                                         **</w:t>
       </w:r>
     </w:p>
     <w:p>
-      <w:pPr>
-        <w:pStyle w:val="ListParagraph"/>
-      </w:pPr>
       <w:r>
         <w:t>***                         **</w:t>
       </w:r>
@@ -655,9 +647,6 @@
       </w:r>
     </w:p>
     <w:p>
-      <w:pPr>
-        <w:pStyle w:val="ListParagraph"/>
-      </w:pPr>
       <w:r>
         <w:t>****                       *</w:t>
       </w:r>
@@ -666,13 +655,9 @@
       </w:r>
     </w:p>
     <w:p>
-      <w:pPr>
-        <w:pStyle w:val="ListParagraph"/>
-        <w:numPr>
-          <w:ilvl w:val="0"/>
-          <w:numId w:val="1"/>
-        </w:numPr>
-      </w:pPr>
+      <w:r>
+        <w:t>(Q23)</w:t>
+      </w:r>
       <w:r>
         <w:t xml:space="preserve"> </w:t>
       </w:r>
@@ -684,15 +669,11 @@
       </w:r>
     </w:p>
     <w:p>
-      <w:pPr>
-        <w:pStyle w:val="ListParagraph"/>
-        <w:numPr>
-          <w:ilvl w:val="0"/>
-          <w:numId w:val="1"/>
-        </w:numPr>
-      </w:pPr>
-      <w:r>
-        <w:t xml:space="preserve"> </w:t>
+      <w:r>
+        <w:t xml:space="preserve"> </w:t>
+      </w:r>
+      <w:r>
+        <w:t xml:space="preserve">(Q24) </w:t>
       </w:r>
       <w:r>
         <w:rPr>
@@ -718,86 +699,91 @@
       </w:r>
     </w:p>
     <w:p>
-      <w:pPr>
-        <w:pStyle w:val="ListParagraph"/>
-        <w:numPr>
-          <w:ilvl w:val="0"/>
-          <w:numId w:val="1"/>
-        </w:numPr>
-      </w:pPr>
-      <w:r>
-        <w:t xml:space="preserve"> </w:t>
-      </w:r>
-      <w:r>
-        <w:rPr>
-          <w:highlight w:val="yellow"/>
-        </w:rPr>
-        <w:t xml:space="preserve">Number of </w:t>
+      <w:r>
+        <w:t>(Q25</w:t>
       </w:r>
       <w:proofErr w:type="gramStart"/>
       <w:r>
-        <w:rPr>
-          <w:highlight w:val="yellow"/>
-        </w:rPr>
-        <w:t>occurrence</w:t>
+        <w:t xml:space="preserve">) </w:t>
+      </w:r>
+      <w:r>
+        <w:t xml:space="preserve"> </w:t>
+      </w:r>
+      <w:r>
+        <w:rPr>
+          <w:highlight w:val="yellow"/>
+        </w:rPr>
+        <w:t>Number</w:t>
       </w:r>
       <w:proofErr w:type="gramEnd"/>
       <w:r>
         <w:rPr>
           <w:highlight w:val="yellow"/>
         </w:rPr>
-        <w:t xml:space="preserve"> of all elements in an array?</w:t>
-      </w:r>
-    </w:p>
-    <w:p>
-      <w:pPr>
-        <w:pStyle w:val="ListParagraph"/>
-        <w:numPr>
-          <w:ilvl w:val="0"/>
-          <w:numId w:val="1"/>
-        </w:numPr>
-      </w:pPr>
-      <w:r>
-        <w:t xml:space="preserve"> </w:t>
-      </w:r>
-      <w:r>
-        <w:rPr>
-          <w:highlight w:val="green"/>
-        </w:rPr>
-        <w:t>Maximum and minimum element in an array?</w:t>
-      </w:r>
-    </w:p>
-    <w:p>
-      <w:pPr>
-        <w:pStyle w:val="ListParagraph"/>
-        <w:numPr>
-          <w:ilvl w:val="0"/>
-          <w:numId w:val="1"/>
-        </w:numPr>
-      </w:pPr>
-      <w:r>
-        <w:t xml:space="preserve"> </w:t>
-      </w:r>
-      <w:r>
-        <w:rPr>
-          <w:highlight w:val="yellow"/>
-        </w:rPr>
-        <w:t>Check if array is sorted or not?</w:t>
-      </w:r>
-    </w:p>
-    <w:p>
-      <w:pPr>
-        <w:pStyle w:val="ListParagraph"/>
-        <w:numPr>
-          <w:ilvl w:val="0"/>
-          <w:numId w:val="1"/>
-        </w:numPr>
-        <w:rPr>
-          <w:highlight w:val="yellow"/>
-        </w:rPr>
-      </w:pPr>
-      <w:r>
-        <w:t xml:space="preserve"> </w:t>
+        <w:t xml:space="preserve"> of occurrence of all elements in an array?</w:t>
+      </w:r>
+    </w:p>
+    <w:p>
+      <w:r>
+        <w:t>(Q26</w:t>
+      </w:r>
+      <w:proofErr w:type="gramStart"/>
+      <w:r>
+        <w:t xml:space="preserve">) </w:t>
+      </w:r>
+      <w:r>
+        <w:t xml:space="preserve"> </w:t>
+      </w:r>
+      <w:r>
+        <w:rPr>
+          <w:highlight w:val="green"/>
+        </w:rPr>
+        <w:t>Maximum</w:t>
+      </w:r>
+      <w:proofErr w:type="gramEnd"/>
+      <w:r>
+        <w:rPr>
+          <w:highlight w:val="green"/>
+        </w:rPr>
+        <w:t xml:space="preserve"> and minimum element in an array?</w:t>
+      </w:r>
+    </w:p>
+    <w:p>
+      <w:r>
+        <w:t>(Q27</w:t>
+      </w:r>
+      <w:proofErr w:type="gramStart"/>
+      <w:r>
+        <w:t xml:space="preserve">) </w:t>
+      </w:r>
+      <w:r>
+        <w:t xml:space="preserve"> </w:t>
+      </w:r>
+      <w:r>
+        <w:rPr>
+          <w:highlight w:val="yellow"/>
+        </w:rPr>
+        <w:t>Check</w:t>
+      </w:r>
+      <w:proofErr w:type="gramEnd"/>
+      <w:r>
+        <w:rPr>
+          <w:highlight w:val="yellow"/>
+        </w:rPr>
+        <w:t xml:space="preserve"> if array is sorted or not?</w:t>
+      </w:r>
+    </w:p>
+    <w:p>
+      <w:pPr>
+        <w:rPr>
+          <w:highlight w:val="yellow"/>
+        </w:rPr>
+      </w:pPr>
+      <w:r>
+        <w:t xml:space="preserve"> </w:t>
+      </w:r>
+      <w:r>
+        <w:t xml:space="preserve">(Q28) </w:t>
       </w:r>
       <w:r>
         <w:rPr>
@@ -807,17 +793,13 @@
       </w:r>
     </w:p>
     <w:p>
-      <w:pPr>
-        <w:pStyle w:val="ListParagraph"/>
-        <w:numPr>
-          <w:ilvl w:val="0"/>
-          <w:numId w:val="1"/>
-        </w:numPr>
-      </w:pPr>
       <w:r>
         <w:t xml:space="preserve">  </w:t>
       </w:r>
       <w:r>
+        <w:t xml:space="preserve">(Q29) </w:t>
+      </w:r>
+      <w:r>
         <w:rPr>
           <w:highlight w:val="yellow"/>
         </w:rPr>
@@ -829,17 +811,15 @@
     </w:p>
     <w:p>
       <w:pPr>
-        <w:pStyle w:val="ListParagraph"/>
-        <w:numPr>
-          <w:ilvl w:val="0"/>
-          <w:numId w:val="1"/>
-        </w:numPr>
-        <w:rPr>
-          <w:highlight w:val="yellow"/>
-        </w:rPr>
-      </w:pPr>
-      <w:r>
-        <w:t xml:space="preserve"> </w:t>
+        <w:rPr>
+          <w:highlight w:val="yellow"/>
+        </w:rPr>
+      </w:pPr>
+      <w:r>
+        <w:t xml:space="preserve"> </w:t>
+      </w:r>
+      <w:r>
+        <w:t xml:space="preserve">(Q30) </w:t>
       </w:r>
       <w:r>
         <w:rPr>
@@ -849,13 +829,9 @@
       </w:r>
     </w:p>
     <w:p>
-      <w:pPr>
-        <w:pStyle w:val="ListParagraph"/>
-        <w:numPr>
-          <w:ilvl w:val="0"/>
-          <w:numId w:val="1"/>
-        </w:numPr>
-      </w:pPr>
+      <w:r>
+        <w:t>(Q31)</w:t>
+      </w:r>
       <w:r>
         <w:t xml:space="preserve"> </w:t>
       </w:r>
@@ -867,21 +843,36 @@
       </w:r>
     </w:p>
     <w:p>
-      <w:pPr>
-        <w:pStyle w:val="ListParagraph"/>
-        <w:numPr>
-          <w:ilvl w:val="0"/>
-          <w:numId w:val="1"/>
-        </w:numPr>
-      </w:pPr>
-      <w:r>
-        <w:t xml:space="preserve"> </w:t>
-      </w:r>
-      <w:r>
-        <w:rPr>
-          <w:highlight w:val="yellow"/>
-        </w:rPr>
-        <w:t>Search an element in an array? Linear and binary search both.</w:t>
+      <w:r>
+        <w:t xml:space="preserve"> </w:t>
+      </w:r>
+      <w:r>
+        <w:t xml:space="preserve">(Q32) </w:t>
+      </w:r>
+      <w:r>
+        <w:rPr>
+          <w:highlight w:val="green"/>
+        </w:rPr>
+        <w:t xml:space="preserve">Search an element in an array? </w:t>
+      </w:r>
+      <w:r>
+        <w:rPr>
+          <w:highlight w:val="lightGray"/>
+        </w:rPr>
+        <w:t xml:space="preserve">Linear and </w:t>
+      </w:r>
+      <w:r>
+        <w:rPr>
+          <w:color w:val="C00000"/>
+          <w:highlight w:val="yellow"/>
+        </w:rPr>
+        <w:t xml:space="preserve">binary search </w:t>
+      </w:r>
+      <w:r>
+        <w:rPr>
+          <w:highlight w:val="lightGray"/>
+        </w:rPr>
+        <w:t>both.</w:t>
       </w:r>
       <w:r>
         <w:t xml:space="preserve"> </w:t>
@@ -895,33 +886,42 @@
     </w:p>
     <w:p>
       <w:pPr>
-        <w:pStyle w:val="ListParagraph"/>
-        <w:numPr>
-          <w:ilvl w:val="0"/>
-          <w:numId w:val="1"/>
-        </w:numPr>
-      </w:pPr>
-      <w:r>
-        <w:lastRenderedPageBreak/>
-        <w:t xml:space="preserve"> </w:t>
-      </w:r>
-      <w:r>
-        <w:rPr>
-          <w:highlight w:val="yellow"/>
-        </w:rPr>
-        <w:t>Sum and average of all the element in 2D array?</w:t>
-      </w:r>
-    </w:p>
-    <w:p>
-      <w:pPr>
-        <w:pStyle w:val="ListParagraph"/>
-        <w:numPr>
-          <w:ilvl w:val="0"/>
-          <w:numId w:val="1"/>
-        </w:numPr>
-      </w:pPr>
-      <w:r>
-        <w:t xml:space="preserve"> </w:t>
+        <w:rPr>
+          <w:color w:val="000000" w:themeColor="text1"/>
+        </w:rPr>
+      </w:pPr>
+      <w:r>
+        <w:t>(Q33</w:t>
+      </w:r>
+      <w:proofErr w:type="gramStart"/>
+      <w:r>
+        <w:t xml:space="preserve">) </w:t>
+      </w:r>
+      <w:r>
+        <w:t xml:space="preserve"> </w:t>
+      </w:r>
+      <w:r>
+        <w:rPr>
+          <w:color w:val="000000" w:themeColor="text1"/>
+          <w:highlight w:val="green"/>
+        </w:rPr>
+        <w:t>Sum</w:t>
+      </w:r>
+      <w:proofErr w:type="gramEnd"/>
+      <w:r>
+        <w:rPr>
+          <w:color w:val="000000" w:themeColor="text1"/>
+          <w:highlight w:val="green"/>
+        </w:rPr>
+        <w:t xml:space="preserve"> and average of all the element in 2D array?</w:t>
+      </w:r>
+    </w:p>
+    <w:p>
+      <w:r>
+        <w:t xml:space="preserve"> </w:t>
+      </w:r>
+      <w:r>
+        <w:t xml:space="preserve">(Q34) </w:t>
       </w:r>
       <w:r>
         <w:rPr>
@@ -930,11 +930,7 @@
         <w:t>Find the sum of two diagonal elements?</w:t>
       </w:r>
     </w:p>
-    <w:p>
-      <w:pPr>
-        <w:pStyle w:val="ListParagraph"/>
-      </w:pPr>
-    </w:p>
+    <w:p/>
     <w:sectPr>
       <w:pgSz w:w="11906" w:h="16838"/>
       <w:pgMar w:top="1440" w:right="1440" w:bottom="1440" w:left="1440" w:header="708" w:footer="708" w:gutter="0"/>
@@ -946,7 +942,7 @@
 </file>
 
 <file path=word/numbering.xml><?xml version="1.0" encoding="utf-8"?>
-<w:numbering xmlns:wpc="http://schemas.microsoft.com/office/word/2010/wordprocessingCanvas" xmlns:cx="http://schemas.microsoft.com/office/drawing/2014/chartex" xmlns:cx1="http://schemas.microsoft.com/office/drawing/2015/9/8/chartex" xmlns:cx2="http://schemas.microsoft.com/office/drawing/2015/10/21/chartex" xmlns:cx3="http://schemas.microsoft.com/office/drawing/2016/5/9/chartex" xmlns:cx4="http://schemas.microsoft.com/office/drawing/2016/5/10/chartex" xmlns:cx5="http://schemas.microsoft.com/office/drawing/2016/5/11/chartex" xmlns:cx6="http://schemas.microsoft.com/office/drawing/2016/5/12/chartex" xmlns:cx7="http://schemas.microsoft.com/office/drawing/2016/5/13/chartex" xmlns:cx8="http://schemas.microsoft.com/office/drawing/2016/5/14/chartex" xmlns:mc="http://schemas.openxmlformats.org/markup-compatibility/2006" xmlns:aink="http://schemas.microsoft.com/office/drawing/2016/ink" xmlns:am3d="http://schemas.microsoft.com/office/drawing/2017/model3d" xmlns:o="urn:schemas-microsoft-com:office:office" xmlns:oel="http://schemas.microsoft.com/office/2019/extlst" xmlns:r="http://schemas.openxmlformats.org/officeDocument/2006/relationships" xmlns:m="http://schemas.openxmlformats.org/officeDocument/2006/math" xmlns:v="urn:schemas-microsoft-com:vml" xmlns:wp14="http://schemas.microsoft.com/office/word/2010/wordprocessingDrawing" xmlns:wp="http://schemas.openxmlformats.org/drawingml/2006/wordprocessingDrawing" xmlns:w10="urn:schemas-microsoft-com:office:word" xmlns:w="http://schemas.openxmlformats.org/wordprocessingml/2006/main" xmlns:w14="http://schemas.microsoft.com/office/word/2010/wordml" xmlns:w15="http://schemas.microsoft.com/office/word/2012/wordml" xmlns:w16cex="http://schemas.microsoft.com/office/word/2018/wordml/cex" xmlns:w16cid="http://schemas.microsoft.com/office/word/2016/wordml/cid" xmlns:w16="http://schemas.microsoft.com/office/word/2018/wordml" xmlns:w16sdtdh="http://schemas.microsoft.com/office/word/2020/wordml/sdtdatahash" xmlns:w16se="http://schemas.microsoft.com/office/word/2015/wordml/symex" xmlns:wpg="http://schemas.microsoft.com/office/word/2010/wordprocessingGroup" xmlns:wpi="http://schemas.microsoft.com/office/word/2010/wordprocessingInk" xmlns:wne="http://schemas.microsoft.com/office/word/2006/wordml" xmlns:wps="http://schemas.microsoft.com/office/word/2010/wordprocessingShape" mc:Ignorable="w14 w15 w16se w16cid w16 w16cex w16sdtdh wp14">
+<w:numbering xmlns:wpc="http://schemas.microsoft.com/office/word/2010/wordprocessingCanvas" xmlns:cx="http://schemas.microsoft.com/office/drawing/2014/chartex" xmlns:cx1="http://schemas.microsoft.com/office/drawing/2015/9/8/chartex" xmlns:cx2="http://schemas.microsoft.com/office/drawing/2015/10/21/chartex" xmlns:cx3="http://schemas.microsoft.com/office/drawing/2016/5/9/chartex" xmlns:cx4="http://schemas.microsoft.com/office/drawing/2016/5/10/chartex" xmlns:cx5="http://schemas.microsoft.com/office/drawing/2016/5/11/chartex" xmlns:cx6="http://schemas.microsoft.com/office/drawing/2016/5/12/chartex" xmlns:cx7="http://schemas.microsoft.com/office/drawing/2016/5/13/chartex" xmlns:cx8="http://schemas.microsoft.com/office/drawing/2016/5/14/chartex" xmlns:mc="http://schemas.openxmlformats.org/markup-compatibility/2006" xmlns:aink="http://schemas.microsoft.com/office/drawing/2016/ink" xmlns:am3d="http://schemas.microsoft.com/office/drawing/2017/model3d" xmlns:o="urn:schemas-microsoft-com:office:office" xmlns:oel="http://schemas.microsoft.com/office/2019/extlst" xmlns:r="http://schemas.openxmlformats.org/officeDocument/2006/relationships" xmlns:m="http://schemas.openxmlformats.org/officeDocument/2006/math" xmlns:v="urn:schemas-microsoft-com:vml" xmlns:wp14="http://schemas.microsoft.com/office/word/2010/wordprocessingDrawing" xmlns:wp="http://schemas.openxmlformats.org/drawingml/2006/wordprocessingDrawing" xmlns:w10="urn:schemas-microsoft-com:office:word" xmlns:w="http://schemas.openxmlformats.org/wordprocessingml/2006/main" xmlns:w14="http://schemas.microsoft.com/office/word/2010/wordml" xmlns:w15="http://schemas.microsoft.com/office/word/2012/wordml" xmlns:w16cex="http://schemas.microsoft.com/office/word/2018/wordml/cex" xmlns:w16cid="http://schemas.microsoft.com/office/word/2016/wordml/cid" xmlns:w16="http://schemas.microsoft.com/office/word/2018/wordml" xmlns:w16du="http://schemas.microsoft.com/office/word/2023/wordml/word16du" xmlns:w16sdtdh="http://schemas.microsoft.com/office/word/2020/wordml/sdtdatahash" xmlns:w16se="http://schemas.microsoft.com/office/word/2015/wordml/symex" xmlns:wpg="http://schemas.microsoft.com/office/word/2010/wordprocessingGroup" xmlns:wpi="http://schemas.microsoft.com/office/word/2010/wordprocessingInk" xmlns:wne="http://schemas.microsoft.com/office/word/2006/wordml" xmlns:wps="http://schemas.microsoft.com/office/word/2010/wordprocessingShape" mc:Ignorable="w14 w15 w16se w16cid w16 w16cex w16sdtdh w16du wp14">
   <w:abstractNum w:abstractNumId="0" w15:restartNumberingAfterBreak="0">
     <w:nsid w:val="48CB58BD"/>
     <w:multiLevelType w:val="hybridMultilevel"/>
@@ -1043,7 +1039,7 @@
 </file>
 
 <file path=word/styles.xml><?xml version="1.0" encoding="utf-8"?>
-<w:styles xmlns:mc="http://schemas.openxmlformats.org/markup-compatibility/2006" xmlns:r="http://schemas.openxmlformats.org/officeDocument/2006/relationships" xmlns:w="http://schemas.openxmlformats.org/wordprocessingml/2006/main" xmlns:w14="http://schemas.microsoft.com/office/word/2010/wordml" xmlns:w15="http://schemas.microsoft.com/office/word/2012/wordml" xmlns:w16cex="http://schemas.microsoft.com/office/word/2018/wordml/cex" xmlns:w16cid="http://schemas.microsoft.com/office/word/2016/wordml/cid" xmlns:w16="http://schemas.microsoft.com/office/word/2018/wordml" xmlns:w16sdtdh="http://schemas.microsoft.com/office/word/2020/wordml/sdtdatahash" xmlns:w16se="http://schemas.microsoft.com/office/word/2015/wordml/symex" mc:Ignorable="w14 w15 w16se w16cid w16 w16cex w16sdtdh">
+<w:styles xmlns:mc="http://schemas.openxmlformats.org/markup-compatibility/2006" xmlns:r="http://schemas.openxmlformats.org/officeDocument/2006/relationships" xmlns:w="http://schemas.openxmlformats.org/wordprocessingml/2006/main" xmlns:w14="http://schemas.microsoft.com/office/word/2010/wordml" xmlns:w15="http://schemas.microsoft.com/office/word/2012/wordml" xmlns:w16cex="http://schemas.microsoft.com/office/word/2018/wordml/cex" xmlns:w16cid="http://schemas.microsoft.com/office/word/2016/wordml/cid" xmlns:w16="http://schemas.microsoft.com/office/word/2018/wordml" xmlns:w16du="http://schemas.microsoft.com/office/word/2023/wordml/word16du" xmlns:w16sdtdh="http://schemas.microsoft.com/office/word/2020/wordml/sdtdatahash" xmlns:w16se="http://schemas.microsoft.com/office/word/2015/wordml/symex" mc:Ignorable="w14 w15 w16se w16cid w16 w16cex w16sdtdh w16du">
   <w:docDefaults>
     <w:rPrDefault>
       <w:rPr>

</xml_diff>